<commit_message>
cambio algunas cosas en documento
</commit_message>
<xml_diff>
--- a/Trabajo EDD.docx
+++ b/Trabajo EDD.docx
@@ -1,6 +1,6 @@
 
 <file path=word/document.xml><?xml version="1.0" encoding="utf-8"?>
-<w:document xmlns:wpc="http://schemas.microsoft.com/office/word/2010/wordprocessingCanvas" xmlns:cx="http://schemas.microsoft.com/office/drawing/2014/chartex" xmlns:mc="http://schemas.openxmlformats.org/markup-compatibility/2006" xmlns:o="urn:schemas-microsoft-com:office:office" xmlns:r="http://schemas.openxmlformats.org/officeDocument/2006/relationships" xmlns:m="http://schemas.openxmlformats.org/officeDocument/2006/math" xmlns:v="urn:schemas-microsoft-com:vml" xmlns:wp14="http://schemas.microsoft.com/office/word/2010/wordprocessingDrawing" xmlns:wp="http://schemas.openxmlformats.org/drawingml/2006/wordprocessingDrawing" xmlns:w10="urn:schemas-microsoft-com:office:word" xmlns:w="http://schemas.openxmlformats.org/wordprocessingml/2006/main" xmlns:w14="http://schemas.microsoft.com/office/word/2010/wordml" xmlns:w15="http://schemas.microsoft.com/office/word/2012/wordml" xmlns:w16se="http://schemas.microsoft.com/office/word/2015/wordml/symex" xmlns:wpg="http://schemas.microsoft.com/office/word/2010/wordprocessingGroup" xmlns:wpi="http://schemas.microsoft.com/office/word/2010/wordprocessingInk" xmlns:wne="http://schemas.microsoft.com/office/word/2006/wordml" xmlns:wps="http://schemas.microsoft.com/office/word/2010/wordprocessingShape" mc:Ignorable="w14 w15 w16se wp14">
+<w:document xmlns:wpc="http://schemas.microsoft.com/office/word/2010/wordprocessingCanvas" xmlns:mc="http://schemas.openxmlformats.org/markup-compatibility/2006" xmlns:o="urn:schemas-microsoft-com:office:office" xmlns:r="http://schemas.openxmlformats.org/officeDocument/2006/relationships" xmlns:m="http://schemas.openxmlformats.org/officeDocument/2006/math" xmlns:v="urn:schemas-microsoft-com:vml" xmlns:wp14="http://schemas.microsoft.com/office/word/2010/wordprocessingDrawing" xmlns:wp="http://schemas.openxmlformats.org/drawingml/2006/wordprocessingDrawing" xmlns:w10="urn:schemas-microsoft-com:office:word" xmlns:w="http://schemas.openxmlformats.org/wordprocessingml/2006/main" xmlns:w14="http://schemas.microsoft.com/office/word/2010/wordml" xmlns:w15="http://schemas.microsoft.com/office/word/2012/wordml" xmlns:wpg="http://schemas.microsoft.com/office/word/2010/wordprocessingGroup" xmlns:wpi="http://schemas.microsoft.com/office/word/2010/wordprocessingInk" xmlns:wne="http://schemas.microsoft.com/office/word/2006/wordml" xmlns:wps="http://schemas.microsoft.com/office/word/2010/wordprocessingShape" mc:Ignorable="w14 w15 wp14">
   <w:body>
     <w:sdt>
       <w:sdtPr>
@@ -3430,7 +3430,7 @@
                   </wp:anchor>
                 </w:drawing>
               </mc:Choice>
-              <mc:Fallback>
+              <mc:Fallback xmlns:w16se="http://schemas.microsoft.com/office/word/2015/wordml/symex" xmlns:cx="http://schemas.microsoft.com/office/drawing/2014/chartex">
                 <w:pict>
                   <v:group id="Grupo 2" o:spid="_x0000_s1026" style="position:absolute;margin-left:0;margin-top:0;width:172.8pt;height:718.55pt;z-index:-251657216;mso-width-percent:330;mso-height-percent:950;mso-left-percent:40;mso-position-horizontal-relative:page;mso-position-vertical:center;mso-position-vertical-relative:page;mso-width-percent:330;mso-height-percent:950;mso-left-percent:40" coordsize="21945,91257" o:gfxdata="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">
                     <v:rect id="Rectángulo 3" o:spid="_x0000_s1027" style="position:absolute;width:1945;height:91257;visibility:visible;mso-wrap-style:square;v-text-anchor:middle" o:gfxdata="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" fillcolor="#44546a [3215]" stroked="f" strokeweight="1pt"/>
@@ -3770,7 +3770,7 @@
                   </wp:anchor>
                 </w:drawing>
               </mc:Choice>
-              <mc:Fallback>
+              <mc:Fallback xmlns:w16se="http://schemas.microsoft.com/office/word/2015/wordml/symex" xmlns:cx="http://schemas.microsoft.com/office/drawing/2014/chartex">
                 <w:pict>
                   <v:shapetype id="_x0000_t202" coordsize="21600,21600" o:spt="202" path="m,l,21600r21600,l21600,xe">
                     <v:stroke joinstyle="miter"/>
@@ -4070,7 +4070,7 @@
                   </wp:anchor>
                 </w:drawing>
               </mc:Choice>
-              <mc:Fallback>
+              <mc:Fallback xmlns:w16se="http://schemas.microsoft.com/office/word/2015/wordml/symex" xmlns:cx="http://schemas.microsoft.com/office/drawing/2014/chartex">
                 <w:pict>
                   <v:shape id="Cuadro de texto 32" o:spid="_x0000_s1056" type="#_x0000_t202" style="position:absolute;margin-left:0;margin-top:0;width:4in;height:79.35pt;z-index:251661312;visibility:visible;mso-wrap-style:square;mso-width-percent:450;mso-height-percent:0;mso-left-percent:420;mso-top-percent:880;mso-wrap-distance-left:9pt;mso-wrap-distance-top:0;mso-wrap-distance-right:9pt;mso-wrap-distance-bottom:0;mso-position-horizontal-relative:page;mso-position-vertical-relative:page;mso-width-percent:450;mso-height-percent:0;mso-left-percent:420;mso-top-percent:880;mso-width-relative:page;mso-height-relative:margin;v-text-anchor:bottom" o:gfxdata="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" filled="f" stroked="f" strokeweight=".5pt">
                     <v:textbox inset="0,0,0,0">
@@ -4198,7 +4198,7 @@
     </w:sdt>
     <w:p>
       <w:pPr>
-        <w:pStyle w:val="Ttulo"/>
+        <w:pStyle w:val="Puesto"/>
         <w:jc w:val="center"/>
         <w:rPr>
           <w:b/>
@@ -4238,7 +4238,7 @@
       <w:sdtContent>
         <w:p>
           <w:pPr>
-            <w:pStyle w:val="TtuloTDC"/>
+            <w:pStyle w:val="TtulodeTDC"/>
             <w:jc w:val="center"/>
           </w:pPr>
         </w:p>
@@ -5470,7 +5470,6 @@
         </w:rPr>
       </w:pPr>
       <w:bookmarkStart w:id="2" w:name="_Toc513659163"/>
-      <w:proofErr w:type="spellStart"/>
       <w:r>
         <w:rPr>
           <w:b/>
@@ -5480,7 +5479,6 @@
         <w:t>JForms</w:t>
       </w:r>
       <w:bookmarkEnd w:id="2"/>
-      <w:proofErr w:type="spellEnd"/>
     </w:p>
     <w:p>
       <w:r>
@@ -5604,7 +5602,6 @@
         </w:rPr>
       </w:pPr>
       <w:bookmarkStart w:id="6" w:name="_Toc513659167"/>
-      <w:proofErr w:type="spellStart"/>
       <w:r>
         <w:rPr>
           <w:b/>
@@ -5614,7 +5611,6 @@
         <w:t>MySQL</w:t>
       </w:r>
       <w:bookmarkEnd w:id="6"/>
-      <w:proofErr w:type="spellEnd"/>
     </w:p>
     <w:p>
       <w:r>
@@ -5652,31 +5648,7 @@
         <w:t>ón, naveg</w:t>
       </w:r>
       <w:r>
-        <w:t>ar hasta el menú tolos y posteriormente “</w:t>
-      </w:r>
-      <w:proofErr w:type="spellStart"/>
-      <w:r>
-        <w:t>Create</w:t>
-      </w:r>
-      <w:proofErr w:type="spellEnd"/>
-      <w:r>
-        <w:t>/</w:t>
-      </w:r>
-      <w:proofErr w:type="spellStart"/>
-      <w:r>
-        <w:t>Update</w:t>
-      </w:r>
-      <w:proofErr w:type="spellEnd"/>
-      <w:r>
-        <w:t xml:space="preserve"> </w:t>
-      </w:r>
-      <w:proofErr w:type="spellStart"/>
-      <w:r>
-        <w:t>tests</w:t>
-      </w:r>
-      <w:proofErr w:type="spellEnd"/>
-      <w:r>
-        <w:t>” y nos aparecerá está ventana:</w:t>
+        <w:t>ar hasta el menú tolos y posteriormente “Create/Update tests” y nos aparecerá está ventana:</w:t>
       </w:r>
     </w:p>
     <w:p>
@@ -5803,15 +5775,7 @@
     </w:p>
     <w:p>
       <w:r>
-        <w:t>También en todos los métodos que vayamos a probar hay que eliminar la línea que empieza con “</w:t>
-      </w:r>
-      <w:proofErr w:type="spellStart"/>
-      <w:r>
-        <w:t>Fail</w:t>
-      </w:r>
-      <w:proofErr w:type="spellEnd"/>
-      <w:r>
-        <w:t>” porque si no provocará que nuestras pruebas fallen.</w:t>
+        <w:t>También en todos los métodos que vayamos a probar hay que eliminar la línea que empieza con “Fail” porque si no provocará que nuestras pruebas fallen.</w:t>
       </w:r>
     </w:p>
     <w:p/>
@@ -6028,20 +5992,7 @@
     </w:p>
     <w:p>
       <w:r>
-        <w:t xml:space="preserve">Con nuestro objeto Paciente creado iremos probando los distintos métodos, como por ejemplo el </w:t>
-      </w:r>
-      <w:proofErr w:type="spellStart"/>
-      <w:proofErr w:type="gramStart"/>
-      <w:r>
-        <w:t>setPacientes</w:t>
-      </w:r>
-      <w:proofErr w:type="spellEnd"/>
-      <w:r>
-        <w:t>(</w:t>
-      </w:r>
-      <w:proofErr w:type="gramEnd"/>
-      <w:r>
-        <w:t>) que lo que hará será insertar un paciente en el arrayList:</w:t>
+        <w:t>Con nuestro objeto Paciente creado iremos probando los distintos métodos, como por ejemplo el setPacientes() que lo que hará será insertar un paciente en el arrayList:</w:t>
       </w:r>
     </w:p>
     <w:p>
@@ -6216,15 +6167,7 @@
     <w:p/>
     <w:p>
       <w:r>
-        <w:t xml:space="preserve">Para el control de versiones, hemos usado </w:t>
-      </w:r>
-      <w:proofErr w:type="spellStart"/>
-      <w:r>
-        <w:t>gitHub</w:t>
-      </w:r>
-      <w:proofErr w:type="spellEnd"/>
-      <w:r>
-        <w:t>, ya que era lo más cómo gracias a su interfaz gráfica. En total en el proyecto, hemos realizado 17 versiones diferentes desde la 0.0 a la 1.6</w:t>
+        <w:t>Para el control de versiones, hemos usado gitHub, ya que era lo más cómo gracias a su interfaz gráfica. En total en el proyecto, hemos realizado 17 versiones diferentes desde la 0.0 a la 1.6</w:t>
       </w:r>
     </w:p>
     <w:p>
@@ -6281,15 +6224,7 @@
     </w:p>
     <w:p>
       <w:r>
-        <w:t xml:space="preserve">Para usar </w:t>
-      </w:r>
-      <w:proofErr w:type="spellStart"/>
-      <w:r>
-        <w:t>gitHub</w:t>
-      </w:r>
-      <w:proofErr w:type="spellEnd"/>
-      <w:r>
-        <w:t xml:space="preserve"> es necesario registrarse y descargar su aplicación. Una vez descargada e iniciada la sesión</w:t>
+        <w:t>Para usar gitHub es necesario registrarse y descargar su aplicación. Una vez descargada e iniciada la sesión</w:t>
       </w:r>
     </w:p>
     <w:p>
@@ -6348,39 +6283,7 @@
     </w:p>
     <w:p>
       <w:r>
-        <w:t>Abajo a la izquierda, introducimos un título y una descripción y se habilitará el botón “</w:t>
-      </w:r>
-      <w:proofErr w:type="spellStart"/>
-      <w:r>
-        <w:t>commit</w:t>
-      </w:r>
-      <w:proofErr w:type="spellEnd"/>
-      <w:r>
-        <w:t xml:space="preserve"> to master” pinchamos ahí y se habilitará arriba “</w:t>
-      </w:r>
-      <w:proofErr w:type="spellStart"/>
-      <w:r>
-        <w:t>Push</w:t>
-      </w:r>
-      <w:proofErr w:type="spellEnd"/>
-      <w:r>
-        <w:t xml:space="preserve"> </w:t>
-      </w:r>
-      <w:proofErr w:type="spellStart"/>
-      <w:r>
-        <w:t>origin</w:t>
-      </w:r>
-      <w:proofErr w:type="spellEnd"/>
-      <w:r>
-        <w:t xml:space="preserve">” pulsamos en </w:t>
-      </w:r>
-      <w:proofErr w:type="spellStart"/>
-      <w:r>
-        <w:t>push</w:t>
-      </w:r>
-      <w:proofErr w:type="spellEnd"/>
-      <w:r>
-        <w:t xml:space="preserve"> y ya hemos compartido nuestros cambios.</w:t>
+        <w:t>Abajo a la izquierda, introducimos un título y una descripción y se habilitará el botón “commit to master” pinchamos ahí y se habilitará arriba “Push origin” pulsamos en push y ya hemos compartido nuestros cambios.</w:t>
       </w:r>
     </w:p>
     <w:p>
@@ -6413,65 +6316,21 @@
       <w:r>
         <w:t xml:space="preserve"> una principal que instancia </w:t>
       </w:r>
-      <w:proofErr w:type="spellStart"/>
       <w:r>
         <w:t>VentanaPrincipal</w:t>
       </w:r>
-      <w:proofErr w:type="spellEnd"/>
       <w:r>
         <w:t xml:space="preserve">, la cual </w:t>
       </w:r>
       <w:r>
-        <w:t xml:space="preserve">es un botón que instancia </w:t>
-      </w:r>
-      <w:proofErr w:type="spellStart"/>
-      <w:r>
-        <w:t>VentanaEntrada</w:t>
-      </w:r>
-      <w:proofErr w:type="spellEnd"/>
-      <w:r>
-        <w:t xml:space="preserve"> que </w:t>
-      </w:r>
-      <w:r>
-        <w:t xml:space="preserve">muestra un </w:t>
-      </w:r>
-      <w:proofErr w:type="spellStart"/>
-      <w:r>
-        <w:t>JComboBox</w:t>
-      </w:r>
-      <w:proofErr w:type="spellEnd"/>
-      <w:r>
-        <w:t xml:space="preserve"> rellenándolo con un </w:t>
-      </w:r>
-      <w:proofErr w:type="spellStart"/>
-      <w:r>
-        <w:t>ResultSet</w:t>
-      </w:r>
-      <w:proofErr w:type="spellEnd"/>
-      <w:r>
-        <w:t xml:space="preserve"> y obteniendo los NUS de los pacientes. Una vez seleccionado el NUS podremos acceder a ver los datos de dicho paciente, instanciando </w:t>
-      </w:r>
-      <w:proofErr w:type="spellStart"/>
-      <w:r>
-        <w:t>VentanaFormulario</w:t>
-      </w:r>
-      <w:proofErr w:type="spellEnd"/>
-      <w:r>
-        <w:t xml:space="preserve"> y pasando como parámetro un ArrayList cargado con todos los datos de los pacientes a través de un </w:t>
-      </w:r>
-      <w:proofErr w:type="spellStart"/>
-      <w:r>
-        <w:t>resultSet</w:t>
-      </w:r>
-      <w:proofErr w:type="spellEnd"/>
-      <w:r>
-        <w:t xml:space="preserve">, en </w:t>
-      </w:r>
-      <w:proofErr w:type="spellStart"/>
-      <w:r>
-        <w:t>VentanaEntrada</w:t>
-      </w:r>
-      <w:proofErr w:type="spellEnd"/>
+        <w:t xml:space="preserve">es un botón que instancia VentanaEntrada que </w:t>
+      </w:r>
+      <w:r>
+        <w:t>muestra un JComboBox rellenándolo con un ResultSet y obteniendo los NUS de los pacientes. Una vez seleccionado el NUS podremos acceder a ver los datos de dicho paciente, instanciando VentanaFormulario y pasando como parámetro un ArrayList cargado con todos los datos de los pacientes a través de un resultSet</w:t>
+      </w:r>
+      <w:r>
+        <w:t>, en VentanaEntrada</w:t>
+      </w:r>
       <w:r>
         <w:t>:</w:t>
       </w:r>
@@ -6804,31 +6663,7 @@
     </w:p>
     <w:p>
       <w:r>
-        <w:t xml:space="preserve">Desde este </w:t>
-      </w:r>
-      <w:proofErr w:type="spellStart"/>
-      <w:r>
-        <w:t>JFrame</w:t>
-      </w:r>
-      <w:proofErr w:type="spellEnd"/>
-      <w:r>
-        <w:t xml:space="preserve"> podremos modificar cualquier dato del paciente, excepto su médico ya que esto es una llave Externa de </w:t>
-      </w:r>
-      <w:proofErr w:type="spellStart"/>
-      <w:r>
-        <w:t>MySQL</w:t>
-      </w:r>
-      <w:proofErr w:type="spellEnd"/>
-      <w:r>
-        <w:t xml:space="preserve"> que apunta a la tabla médico y de la cual extraemos los datos con un </w:t>
-      </w:r>
-      <w:proofErr w:type="spellStart"/>
-      <w:r>
-        <w:t>ResultSet</w:t>
-      </w:r>
-      <w:proofErr w:type="spellEnd"/>
-      <w:r>
-        <w:t>.</w:t>
+        <w:t>Desde este JFrame podremos modificar cualquier dato del paciente, excepto su médico ya que esto es una llave Externa de MySQL que apunta a la tabla médico y de la cual extraemos los datos con un ResultSet.</w:t>
       </w:r>
       <w:r>
         <w:t xml:space="preserve"> Si estos datos se pudieran modificar, podría causar un conflicto en la llave externa que produciría un error fatal en nuestra aplicación.</w:t>
@@ -6848,15 +6683,7 @@
         <w:t>,</w:t>
       </w:r>
       <w:r>
-        <w:t xml:space="preserve"> se llevan a cabo con </w:t>
-      </w:r>
-      <w:proofErr w:type="spellStart"/>
-      <w:r>
-        <w:t>PreparedStatement</w:t>
-      </w:r>
-      <w:proofErr w:type="spellEnd"/>
-      <w:r>
-        <w:t>, esto nos permite más flexibilidad y seguridad a la hora de ejecutar nuestras consultas.</w:t>
+        <w:t xml:space="preserve"> se llevan a cabo con PreparedStatement, esto nos permite más flexibilidad y seguridad a la hora de ejecutar nuestras consultas.</w:t>
       </w:r>
     </w:p>
     <w:p>
@@ -6914,13 +6741,8 @@
     <w:p>
       <w:r>
         <w:lastRenderedPageBreak/>
-        <w:t xml:space="preserve">El botón volver, simplemente no devuelve a la </w:t>
-      </w:r>
-      <w:proofErr w:type="spellStart"/>
-      <w:r>
-        <w:t>ventanaEntrada</w:t>
-      </w:r>
-      <w:proofErr w:type="spellEnd"/>
+        <w:t>El botón volver, simplemente no devuelve a la ventanaEntrada</w:t>
+      </w:r>
     </w:p>
     <w:p>
       <w:r>
@@ -6973,15 +6795,7 @@
     </w:p>
     <w:p>
       <w:r>
-        <w:t xml:space="preserve">Por último el botón Imprimir, instancia un </w:t>
-      </w:r>
-      <w:proofErr w:type="spellStart"/>
-      <w:r>
-        <w:t>JDialog</w:t>
-      </w:r>
-      <w:proofErr w:type="spellEnd"/>
-      <w:r>
-        <w:t xml:space="preserve"> en el cual podremos recetar un medicamento a nuestro paciente e imprimir dicha receta:</w:t>
+        <w:t>Por último el botón Imprimir, instancia un JDialog en el cual podremos recetar un medicamento a nuestro paciente e imprimir dicha receta:</w:t>
       </w:r>
     </w:p>
     <w:p>
@@ -7038,23 +6852,10 @@
     </w:p>
     <w:p>
       <w:r>
-        <w:t xml:space="preserve">El botón de guardar, nos genera un archivo de texto con el contenido de los </w:t>
-      </w:r>
-      <w:proofErr w:type="spellStart"/>
-      <w:r>
-        <w:t>textField</w:t>
-      </w:r>
-      <w:proofErr w:type="spellEnd"/>
-      <w:r>
-        <w:t xml:space="preserve"> usando para ello la clase </w:t>
-      </w:r>
-      <w:proofErr w:type="spellStart"/>
-      <w:r>
-        <w:t>IOFicheros</w:t>
-      </w:r>
-      <w:proofErr w:type="spellEnd"/>
-      <w:r>
-        <w:t xml:space="preserve"> explicada anteriormente. </w:t>
+        <w:t>El botón de guardar, nos genera un archivo de texto con el contenido de los textField</w:t>
+      </w:r>
+      <w:r>
+        <w:t xml:space="preserve"> usando para ello la clase IOFicheros explicada anteriormente. </w:t>
       </w:r>
     </w:p>
     <w:p>
@@ -7114,28 +6915,7 @@
     <w:p>
       <w:r>
         <w:lastRenderedPageBreak/>
-        <w:t xml:space="preserve">El botón de imprimir, implementa la interfaz </w:t>
-      </w:r>
-      <w:proofErr w:type="spellStart"/>
-      <w:r>
-        <w:t>Printable</w:t>
-      </w:r>
-      <w:proofErr w:type="spellEnd"/>
-      <w:r>
-        <w:t xml:space="preserve"> y redefine el método </w:t>
-      </w:r>
-      <w:proofErr w:type="spellStart"/>
-      <w:proofErr w:type="gramStart"/>
-      <w:r>
-        <w:t>print</w:t>
-      </w:r>
-      <w:proofErr w:type="spellEnd"/>
-      <w:r>
-        <w:t>(</w:t>
-      </w:r>
-      <w:proofErr w:type="gramEnd"/>
-      <w:r>
-        <w:t>) el cual nos permite imprimir dicha receta con el formato definido en dicha clase interna:</w:t>
+        <w:t>El botón de imprimir, implementa la interfaz Printable y redefine el método print() el cual nos permite imprimir dicha receta con el formato definido en dicha clase interna:</w:t>
       </w:r>
     </w:p>
     <w:p>
@@ -7197,90 +6977,20 @@
         <w:rPr>
           <w:rFonts w:ascii="Calibri" w:eastAsia="Calibri" w:hAnsi="Calibri" w:cs="Times New Roman"/>
         </w:rPr>
-        <w:t xml:space="preserve">En el botón imprimir creamos un objeto </w:t>
-      </w:r>
-      <w:proofErr w:type="spellStart"/>
-      <w:r>
+        <w:t xml:space="preserve">En el botón imprimir creamos un objeto PageFormat y un PrinterJob que es el que será enviado a la impresora seleccionada. </w:t>
+      </w:r>
+    </w:p>
+    <w:p>
+      <w:pPr>
         <w:rPr>
           <w:rFonts w:ascii="Calibri" w:eastAsia="Calibri" w:hAnsi="Calibri" w:cs="Times New Roman"/>
         </w:rPr>
-        <w:t>PageFormat</w:t>
-      </w:r>
-      <w:proofErr w:type="spellEnd"/>
+      </w:pPr>
       <w:r>
         <w:rPr>
           <w:rFonts w:ascii="Calibri" w:eastAsia="Calibri" w:hAnsi="Calibri" w:cs="Times New Roman"/>
         </w:rPr>
-        <w:t xml:space="preserve"> y un </w:t>
-      </w:r>
-      <w:proofErr w:type="spellStart"/>
-      <w:r>
-        <w:rPr>
-          <w:rFonts w:ascii="Calibri" w:eastAsia="Calibri" w:hAnsi="Calibri" w:cs="Times New Roman"/>
-        </w:rPr>
-        <w:t>PrinterJob</w:t>
-      </w:r>
-      <w:proofErr w:type="spellEnd"/>
-      <w:r>
-        <w:rPr>
-          <w:rFonts w:ascii="Calibri" w:eastAsia="Calibri" w:hAnsi="Calibri" w:cs="Times New Roman"/>
-        </w:rPr>
-        <w:t xml:space="preserve"> que es el que será enviado a la impresora seleccionada. </w:t>
-      </w:r>
-    </w:p>
-    <w:p>
-      <w:pPr>
-        <w:rPr>
-          <w:rFonts w:ascii="Calibri" w:eastAsia="Calibri" w:hAnsi="Calibri" w:cs="Times New Roman"/>
-        </w:rPr>
-      </w:pPr>
-      <w:r>
-        <w:rPr>
-          <w:rFonts w:ascii="Calibri" w:eastAsia="Calibri" w:hAnsi="Calibri" w:cs="Times New Roman"/>
-        </w:rPr>
-        <w:t xml:space="preserve">Establecemos que sea imprimible, le pasamos como parámetro nuestra clase interna en la cual redefinimos el método </w:t>
-      </w:r>
-      <w:proofErr w:type="spellStart"/>
-      <w:r>
-        <w:rPr>
-          <w:rFonts w:ascii="Calibri" w:eastAsia="Calibri" w:hAnsi="Calibri" w:cs="Times New Roman"/>
-        </w:rPr>
-        <w:t>print</w:t>
-      </w:r>
-      <w:proofErr w:type="spellEnd"/>
-      <w:r>
-        <w:rPr>
-          <w:rFonts w:ascii="Calibri" w:eastAsia="Calibri" w:hAnsi="Calibri" w:cs="Times New Roman"/>
-        </w:rPr>
-        <w:t xml:space="preserve"> y el </w:t>
-      </w:r>
-      <w:proofErr w:type="spellStart"/>
-      <w:r>
-        <w:rPr>
-          <w:rFonts w:ascii="Calibri" w:eastAsia="Calibri" w:hAnsi="Calibri" w:cs="Times New Roman"/>
-        </w:rPr>
-        <w:t>PageFormat</w:t>
-      </w:r>
-      <w:proofErr w:type="spellEnd"/>
-      <w:r>
-        <w:rPr>
-          <w:rFonts w:ascii="Calibri" w:eastAsia="Calibri" w:hAnsi="Calibri" w:cs="Times New Roman"/>
-        </w:rPr>
-        <w:t xml:space="preserve"> y seleccionamos el dialogo de impresión. Por </w:t>
-      </w:r>
-      <w:proofErr w:type="gramStart"/>
-      <w:r>
-        <w:rPr>
-          <w:rFonts w:ascii="Calibri" w:eastAsia="Calibri" w:hAnsi="Calibri" w:cs="Times New Roman"/>
-        </w:rPr>
-        <w:t>último</w:t>
-      </w:r>
-      <w:proofErr w:type="gramEnd"/>
-      <w:r>
-        <w:rPr>
-          <w:rFonts w:ascii="Calibri" w:eastAsia="Calibri" w:hAnsi="Calibri" w:cs="Times New Roman"/>
-        </w:rPr>
-        <w:t xml:space="preserve"> imprimimos.</w:t>
+        <w:t>Establecemos que sea imprimible, le pasamos como parámetro nuestra clase interna en la cual redefinimos el método print y el PageFormat y seleccionamos el dialogo de impresión. Por último imprimimos.</w:t>
       </w:r>
     </w:p>
     <w:p>
@@ -7357,112 +7067,32 @@
           <w:rFonts w:ascii="Calibri" w:eastAsia="Calibri" w:hAnsi="Calibri" w:cs="Times New Roman"/>
         </w:rPr>
         <w:lastRenderedPageBreak/>
-        <w:t xml:space="preserve">En la clase interna donde redefinimos el método </w:t>
-      </w:r>
-      <w:proofErr w:type="spellStart"/>
+        <w:t>En la clase interna donde redefinimos el métod</w:t>
+      </w:r>
       <w:r>
         <w:rPr>
           <w:rFonts w:ascii="Calibri" w:eastAsia="Calibri" w:hAnsi="Calibri" w:cs="Times New Roman"/>
         </w:rPr>
-        <w:t>printable</w:t>
-      </w:r>
-      <w:proofErr w:type="spellEnd"/>
+        <w:t>o printable lo primero que hace</w:t>
+      </w:r>
       <w:r>
         <w:rPr>
           <w:rFonts w:ascii="Calibri" w:eastAsia="Calibri" w:hAnsi="Calibri" w:cs="Times New Roman"/>
         </w:rPr>
-        <w:t xml:space="preserve"> lo primero que </w:t>
-      </w:r>
-      <w:proofErr w:type="spellStart"/>
-      <w:r>
+        <w:t>mos es un If si la página es igual a 0 para saber si es la primera. Si lo es, creamos un objeto Graphics2D y le asignamos el valor del parámetro Graphics que se nos pasa haciendo un casting.</w:t>
+      </w:r>
+    </w:p>
+    <w:p>
+      <w:pPr>
         <w:rPr>
           <w:rFonts w:ascii="Calibri" w:eastAsia="Calibri" w:hAnsi="Calibri" w:cs="Times New Roman"/>
         </w:rPr>
-        <w:t>hacermos</w:t>
-      </w:r>
-      <w:proofErr w:type="spellEnd"/>
+      </w:pPr>
       <w:r>
         <w:rPr>
           <w:rFonts w:ascii="Calibri" w:eastAsia="Calibri" w:hAnsi="Calibri" w:cs="Times New Roman"/>
         </w:rPr>
-        <w:t xml:space="preserve"> es un </w:t>
-      </w:r>
-      <w:proofErr w:type="spellStart"/>
-      <w:r>
-        <w:rPr>
-          <w:rFonts w:ascii="Calibri" w:eastAsia="Calibri" w:hAnsi="Calibri" w:cs="Times New Roman"/>
-        </w:rPr>
-        <w:t>If</w:t>
-      </w:r>
-      <w:proofErr w:type="spellEnd"/>
-      <w:r>
-        <w:rPr>
-          <w:rFonts w:ascii="Calibri" w:eastAsia="Calibri" w:hAnsi="Calibri" w:cs="Times New Roman"/>
-        </w:rPr>
-        <w:t xml:space="preserve"> si la página es igual a 0 para saber si es la primera. Si lo es, creamos un objeto Graphics2D y le asignamos el valor del parámetro </w:t>
-      </w:r>
-      <w:proofErr w:type="spellStart"/>
-      <w:r>
-        <w:rPr>
-          <w:rFonts w:ascii="Calibri" w:eastAsia="Calibri" w:hAnsi="Calibri" w:cs="Times New Roman"/>
-        </w:rPr>
-        <w:t>Graphics</w:t>
-      </w:r>
-      <w:proofErr w:type="spellEnd"/>
-      <w:r>
-        <w:rPr>
-          <w:rFonts w:ascii="Calibri" w:eastAsia="Calibri" w:hAnsi="Calibri" w:cs="Times New Roman"/>
-        </w:rPr>
-        <w:t xml:space="preserve"> que se nos pasa haciendo un casting.</w:t>
-      </w:r>
-    </w:p>
-    <w:p>
-      <w:pPr>
-        <w:rPr>
-          <w:rFonts w:ascii="Calibri" w:eastAsia="Calibri" w:hAnsi="Calibri" w:cs="Times New Roman"/>
-        </w:rPr>
-      </w:pPr>
-      <w:r>
-        <w:rPr>
-          <w:rFonts w:ascii="Calibri" w:eastAsia="Calibri" w:hAnsi="Calibri" w:cs="Times New Roman"/>
-        </w:rPr>
-        <w:t xml:space="preserve">Tras ello, usamos el método </w:t>
-      </w:r>
-      <w:proofErr w:type="spellStart"/>
-      <w:proofErr w:type="gramStart"/>
-      <w:r>
-        <w:rPr>
-          <w:rFonts w:ascii="Calibri" w:eastAsia="Calibri" w:hAnsi="Calibri" w:cs="Times New Roman"/>
-        </w:rPr>
-        <w:t>Translate</w:t>
-      </w:r>
-      <w:proofErr w:type="spellEnd"/>
-      <w:r>
-        <w:rPr>
-          <w:rFonts w:ascii="Calibri" w:eastAsia="Calibri" w:hAnsi="Calibri" w:cs="Times New Roman"/>
-        </w:rPr>
-        <w:t>(</w:t>
-      </w:r>
-      <w:proofErr w:type="gramEnd"/>
-      <w:r>
-        <w:rPr>
-          <w:rFonts w:ascii="Calibri" w:eastAsia="Calibri" w:hAnsi="Calibri" w:cs="Times New Roman"/>
-        </w:rPr>
-        <w:t>) de Graphics2D para traducir (mover) cada punto desde Graphics2D al punto correspondiente del formato de página (</w:t>
-      </w:r>
-      <w:proofErr w:type="spellStart"/>
-      <w:r>
-        <w:rPr>
-          <w:rFonts w:ascii="Calibri" w:eastAsia="Calibri" w:hAnsi="Calibri" w:cs="Times New Roman"/>
-        </w:rPr>
-        <w:t>PageFormat</w:t>
-      </w:r>
-      <w:proofErr w:type="spellEnd"/>
-      <w:r>
-        <w:rPr>
-          <w:rFonts w:ascii="Calibri" w:eastAsia="Calibri" w:hAnsi="Calibri" w:cs="Times New Roman"/>
-        </w:rPr>
-        <w:t xml:space="preserve">) pasándole los valores del eje X y el eje Y. </w:t>
+        <w:t xml:space="preserve">Tras ello, usamos el método Translate() de Graphics2D para traducir (mover) cada punto desde Graphics2D al punto correspondiente del formato de página (PageFormat) pasándole los valores del eje X y el eje Y. </w:t>
       </w:r>
     </w:p>
     <w:p>
@@ -7538,85 +7168,7 @@
         <w:rPr>
           <w:rFonts w:ascii="Calibri" w:eastAsia="Calibri" w:hAnsi="Calibri" w:cs="Times New Roman"/>
         </w:rPr>
-        <w:t xml:space="preserve">Una vez hecho esto, cambiamos la escala de la página un 50% con el método </w:t>
-      </w:r>
-      <w:proofErr w:type="spellStart"/>
-      <w:proofErr w:type="gramStart"/>
-      <w:r>
-        <w:rPr>
-          <w:rFonts w:ascii="Calibri" w:eastAsia="Calibri" w:hAnsi="Calibri" w:cs="Times New Roman"/>
-        </w:rPr>
-        <w:t>scale</w:t>
-      </w:r>
-      <w:proofErr w:type="spellEnd"/>
-      <w:r>
-        <w:rPr>
-          <w:rFonts w:ascii="Calibri" w:eastAsia="Calibri" w:hAnsi="Calibri" w:cs="Times New Roman"/>
-        </w:rPr>
-        <w:t>(</w:t>
-      </w:r>
-      <w:proofErr w:type="gramEnd"/>
-      <w:r>
-        <w:rPr>
-          <w:rFonts w:ascii="Calibri" w:eastAsia="Calibri" w:hAnsi="Calibri" w:cs="Times New Roman"/>
-        </w:rPr>
-        <w:t xml:space="preserve">) y comenzamos a escribir en la página con los métodos </w:t>
-      </w:r>
-      <w:proofErr w:type="spellStart"/>
-      <w:r>
-        <w:rPr>
-          <w:rFonts w:ascii="Calibri" w:eastAsia="Calibri" w:hAnsi="Calibri" w:cs="Times New Roman"/>
-        </w:rPr>
-        <w:t>drawLine</w:t>
-      </w:r>
-      <w:proofErr w:type="spellEnd"/>
-      <w:r>
-        <w:rPr>
-          <w:rFonts w:ascii="Calibri" w:eastAsia="Calibri" w:hAnsi="Calibri" w:cs="Times New Roman"/>
-        </w:rPr>
-        <w:t xml:space="preserve">() para hacer líneas, </w:t>
-      </w:r>
-      <w:proofErr w:type="spellStart"/>
-      <w:r>
-        <w:rPr>
-          <w:rFonts w:ascii="Calibri" w:eastAsia="Calibri" w:hAnsi="Calibri" w:cs="Times New Roman"/>
-        </w:rPr>
-        <w:t>drawString</w:t>
-      </w:r>
-      <w:proofErr w:type="spellEnd"/>
-      <w:r>
-        <w:rPr>
-          <w:rFonts w:ascii="Calibri" w:eastAsia="Calibri" w:hAnsi="Calibri" w:cs="Times New Roman"/>
-        </w:rPr>
-        <w:t xml:space="preserve">() para escribir </w:t>
-      </w:r>
-      <w:proofErr w:type="spellStart"/>
-      <w:r>
-        <w:rPr>
-          <w:rFonts w:ascii="Calibri" w:eastAsia="Calibri" w:hAnsi="Calibri" w:cs="Times New Roman"/>
-        </w:rPr>
-        <w:t>Strings</w:t>
-      </w:r>
-      <w:proofErr w:type="spellEnd"/>
-      <w:r>
-        <w:rPr>
-          <w:rFonts w:ascii="Calibri" w:eastAsia="Calibri" w:hAnsi="Calibri" w:cs="Times New Roman"/>
-        </w:rPr>
-        <w:t xml:space="preserve"> en la página y </w:t>
-      </w:r>
-      <w:proofErr w:type="spellStart"/>
-      <w:r>
-        <w:rPr>
-          <w:rFonts w:ascii="Calibri" w:eastAsia="Calibri" w:hAnsi="Calibri" w:cs="Times New Roman"/>
-        </w:rPr>
-        <w:t>drawImage</w:t>
-      </w:r>
-      <w:proofErr w:type="spellEnd"/>
-      <w:r>
-        <w:rPr>
-          <w:rFonts w:ascii="Calibri" w:eastAsia="Calibri" w:hAnsi="Calibri" w:cs="Times New Roman"/>
-        </w:rPr>
-        <w:t>() para colocar una imagen.</w:t>
+        <w:t>Una vez hecho esto, cambiamos la escala de la página un 50% con el método scale() y comenzamos a escribir en la página con los métodos drawLine() para hacer líneas, drawString() para escribir Strings en la página y drawImage() para colocar una imagen.</w:t>
       </w:r>
     </w:p>
     <w:p>
@@ -7762,39 +7314,10 @@
     <w:p>
       <w:r>
         <w:lastRenderedPageBreak/>
-        <w:t xml:space="preserve">Una vez compilado el software, para ejecutarlo necesitamos Java </w:t>
-      </w:r>
-      <w:proofErr w:type="spellStart"/>
-      <w:r>
-        <w:t>Enviroment</w:t>
-      </w:r>
-      <w:proofErr w:type="spellEnd"/>
-      <w:r>
-        <w:t xml:space="preserve"> y nuestro archivo </w:t>
-      </w:r>
-      <w:proofErr w:type="spellStart"/>
-      <w:r>
-        <w:t>Jar</w:t>
-      </w:r>
-      <w:proofErr w:type="spellEnd"/>
-      <w:r>
-        <w:t xml:space="preserve"> por defecto </w:t>
-      </w:r>
-      <w:proofErr w:type="spellStart"/>
-      <w:r>
-        <w:t>Netbeans</w:t>
-      </w:r>
-      <w:proofErr w:type="spellEnd"/>
-      <w:r>
-        <w:t xml:space="preserve"> lo crea en la carpeta </w:t>
-      </w:r>
-      <w:proofErr w:type="spellStart"/>
-      <w:r>
-        <w:t>dist</w:t>
-      </w:r>
-      <w:proofErr w:type="spellEnd"/>
-      <w:r>
-        <w:t xml:space="preserve"> dentro del proyecto</w:t>
+        <w:t>Una vez compilado el software, para ejecutarlo necesitamos Java Enviroment</w:t>
+      </w:r>
+      <w:r>
+        <w:t xml:space="preserve"> y nuestro archivo Jar por defecto Netbeans lo crea en la carpeta dist dentro del proyecto</w:t>
       </w:r>
       <w:r>
         <w:br w:type="page"/>
@@ -7822,18 +7345,16 @@
     </w:p>
     <w:p>
       <w:r>
-        <w:t xml:space="preserve">Mario: En mi opinión este hacer este proyecto en grupo nosotros desde 0 sin ayuda ha sido una idea bastante acertada ya que nos ha ayudado mucho a pensar y ver cómo crear y estructurar nosotros mismo un proyecto totalmente nuevo, y en lo personal, sobre todo en mi parte me ha servido mucho para aprender más sobre el </w:t>
-      </w:r>
-      <w:proofErr w:type="spellStart"/>
-      <w:r>
-        <w:t>printable</w:t>
-      </w:r>
-      <w:proofErr w:type="spellEnd"/>
-      <w:r>
-        <w:t>.</w:t>
+        <w:t>Mario: En mi opinión hacer este proyecto en grupo nosotros desde 0 sin ayuda ha sido una idea bastante acertada ya que nos ha ayudado mucho a pensar y ver cómo crear y estructurar nosotros mismo</w:t>
+      </w:r>
+      <w:r>
+        <w:t>s</w:t>
       </w:r>
       <w:bookmarkStart w:id="11" w:name="_GoBack"/>
       <w:bookmarkEnd w:id="11"/>
+      <w:r>
+        <w:t xml:space="preserve"> un proyecto totalmente nuevo, y en lo personal, sobre todo en mi parte me ha servido mucho para aprender más sobre el printable.</w:t>
+      </w:r>
     </w:p>
     <w:sectPr>
       <w:footerReference w:type="default" r:id="rId33"/>
@@ -7849,7 +7370,7 @@
 </file>
 
 <file path=word/endnotes.xml><?xml version="1.0" encoding="utf-8"?>
-<w:endnotes xmlns:wpc="http://schemas.microsoft.com/office/word/2010/wordprocessingCanvas" xmlns:cx="http://schemas.microsoft.com/office/drawing/2014/chartex" xmlns:mc="http://schemas.openxmlformats.org/markup-compatibility/2006" xmlns:o="urn:schemas-microsoft-com:office:office" xmlns:r="http://schemas.openxmlformats.org/officeDocument/2006/relationships" xmlns:m="http://schemas.openxmlformats.org/officeDocument/2006/math" xmlns:v="urn:schemas-microsoft-com:vml" xmlns:wp14="http://schemas.microsoft.com/office/word/2010/wordprocessingDrawing" xmlns:wp="http://schemas.openxmlformats.org/drawingml/2006/wordprocessingDrawing" xmlns:w10="urn:schemas-microsoft-com:office:word" xmlns:w="http://schemas.openxmlformats.org/wordprocessingml/2006/main" xmlns:w14="http://schemas.microsoft.com/office/word/2010/wordml" xmlns:w15="http://schemas.microsoft.com/office/word/2012/wordml" xmlns:w16se="http://schemas.microsoft.com/office/word/2015/wordml/symex" xmlns:wpg="http://schemas.microsoft.com/office/word/2010/wordprocessingGroup" xmlns:wpi="http://schemas.microsoft.com/office/word/2010/wordprocessingInk" xmlns:wne="http://schemas.microsoft.com/office/word/2006/wordml" xmlns:wps="http://schemas.microsoft.com/office/word/2010/wordprocessingShape" mc:Ignorable="w14 w15 w16se wp14">
+<w:endnotes xmlns:wpc="http://schemas.microsoft.com/office/word/2010/wordprocessingCanvas" xmlns:mc="http://schemas.openxmlformats.org/markup-compatibility/2006" xmlns:o="urn:schemas-microsoft-com:office:office" xmlns:r="http://schemas.openxmlformats.org/officeDocument/2006/relationships" xmlns:m="http://schemas.openxmlformats.org/officeDocument/2006/math" xmlns:v="urn:schemas-microsoft-com:vml" xmlns:wp14="http://schemas.microsoft.com/office/word/2010/wordprocessingDrawing" xmlns:wp="http://schemas.openxmlformats.org/drawingml/2006/wordprocessingDrawing" xmlns:w10="urn:schemas-microsoft-com:office:word" xmlns:w="http://schemas.openxmlformats.org/wordprocessingml/2006/main" xmlns:w14="http://schemas.microsoft.com/office/word/2010/wordml" xmlns:w15="http://schemas.microsoft.com/office/word/2012/wordml" xmlns:wpg="http://schemas.microsoft.com/office/word/2010/wordprocessingGroup" xmlns:wpi="http://schemas.microsoft.com/office/word/2010/wordprocessingInk" xmlns:wne="http://schemas.microsoft.com/office/word/2006/wordml" xmlns:wps="http://schemas.microsoft.com/office/word/2010/wordprocessingShape" mc:Ignorable="w14 w15 wp14">
   <w:endnote w:type="separator" w:id="-1">
     <w:p>
       <w:pPr>
@@ -7874,7 +7395,7 @@
 </file>
 
 <file path=word/footer1.xml><?xml version="1.0" encoding="utf-8"?>
-<w:ftr xmlns:wpc="http://schemas.microsoft.com/office/word/2010/wordprocessingCanvas" xmlns:cx="http://schemas.microsoft.com/office/drawing/2014/chartex" xmlns:mc="http://schemas.openxmlformats.org/markup-compatibility/2006" xmlns:o="urn:schemas-microsoft-com:office:office" xmlns:r="http://schemas.openxmlformats.org/officeDocument/2006/relationships" xmlns:m="http://schemas.openxmlformats.org/officeDocument/2006/math" xmlns:v="urn:schemas-microsoft-com:vml" xmlns:wp14="http://schemas.microsoft.com/office/word/2010/wordprocessingDrawing" xmlns:wp="http://schemas.openxmlformats.org/drawingml/2006/wordprocessingDrawing" xmlns:w10="urn:schemas-microsoft-com:office:word" xmlns:w="http://schemas.openxmlformats.org/wordprocessingml/2006/main" xmlns:w14="http://schemas.microsoft.com/office/word/2010/wordml" xmlns:w15="http://schemas.microsoft.com/office/word/2012/wordml" xmlns:w16se="http://schemas.microsoft.com/office/word/2015/wordml/symex" xmlns:wpg="http://schemas.microsoft.com/office/word/2010/wordprocessingGroup" xmlns:wpi="http://schemas.microsoft.com/office/word/2010/wordprocessingInk" xmlns:wne="http://schemas.microsoft.com/office/word/2006/wordml" xmlns:wps="http://schemas.microsoft.com/office/word/2010/wordprocessingShape" mc:Ignorable="w14 w15 w16se wp14">
+<w:ftr xmlns:wpc="http://schemas.microsoft.com/office/word/2010/wordprocessingCanvas" xmlns:mc="http://schemas.openxmlformats.org/markup-compatibility/2006" xmlns:o="urn:schemas-microsoft-com:office:office" xmlns:r="http://schemas.openxmlformats.org/officeDocument/2006/relationships" xmlns:m="http://schemas.openxmlformats.org/officeDocument/2006/math" xmlns:v="urn:schemas-microsoft-com:vml" xmlns:wp14="http://schemas.microsoft.com/office/word/2010/wordprocessingDrawing" xmlns:wp="http://schemas.openxmlformats.org/drawingml/2006/wordprocessingDrawing" xmlns:w10="urn:schemas-microsoft-com:office:word" xmlns:w="http://schemas.openxmlformats.org/wordprocessingml/2006/main" xmlns:w14="http://schemas.microsoft.com/office/word/2010/wordml" xmlns:w15="http://schemas.microsoft.com/office/word/2012/wordml" xmlns:wpg="http://schemas.microsoft.com/office/word/2010/wordprocessingGroup" xmlns:wpi="http://schemas.microsoft.com/office/word/2010/wordprocessingInk" xmlns:wne="http://schemas.microsoft.com/office/word/2006/wordml" xmlns:wps="http://schemas.microsoft.com/office/word/2010/wordprocessingShape" mc:Ignorable="w14 w15 wp14">
   <w:sdt>
     <w:sdtPr>
       <w:id w:val="-1776928077"/>
@@ -7920,7 +7441,7 @@
 </file>
 
 <file path=word/footnotes.xml><?xml version="1.0" encoding="utf-8"?>
-<w:footnotes xmlns:wpc="http://schemas.microsoft.com/office/word/2010/wordprocessingCanvas" xmlns:cx="http://schemas.microsoft.com/office/drawing/2014/chartex" xmlns:mc="http://schemas.openxmlformats.org/markup-compatibility/2006" xmlns:o="urn:schemas-microsoft-com:office:office" xmlns:r="http://schemas.openxmlformats.org/officeDocument/2006/relationships" xmlns:m="http://schemas.openxmlformats.org/officeDocument/2006/math" xmlns:v="urn:schemas-microsoft-com:vml" xmlns:wp14="http://schemas.microsoft.com/office/word/2010/wordprocessingDrawing" xmlns:wp="http://schemas.openxmlformats.org/drawingml/2006/wordprocessingDrawing" xmlns:w10="urn:schemas-microsoft-com:office:word" xmlns:w="http://schemas.openxmlformats.org/wordprocessingml/2006/main" xmlns:w14="http://schemas.microsoft.com/office/word/2010/wordml" xmlns:w15="http://schemas.microsoft.com/office/word/2012/wordml" xmlns:w16se="http://schemas.microsoft.com/office/word/2015/wordml/symex" xmlns:wpg="http://schemas.microsoft.com/office/word/2010/wordprocessingGroup" xmlns:wpi="http://schemas.microsoft.com/office/word/2010/wordprocessingInk" xmlns:wne="http://schemas.microsoft.com/office/word/2006/wordml" xmlns:wps="http://schemas.microsoft.com/office/word/2010/wordprocessingShape" mc:Ignorable="w14 w15 w16se wp14">
+<w:footnotes xmlns:wpc="http://schemas.microsoft.com/office/word/2010/wordprocessingCanvas" xmlns:mc="http://schemas.openxmlformats.org/markup-compatibility/2006" xmlns:o="urn:schemas-microsoft-com:office:office" xmlns:r="http://schemas.openxmlformats.org/officeDocument/2006/relationships" xmlns:m="http://schemas.openxmlformats.org/officeDocument/2006/math" xmlns:v="urn:schemas-microsoft-com:vml" xmlns:wp14="http://schemas.microsoft.com/office/word/2010/wordprocessingDrawing" xmlns:wp="http://schemas.openxmlformats.org/drawingml/2006/wordprocessingDrawing" xmlns:w10="urn:schemas-microsoft-com:office:word" xmlns:w="http://schemas.openxmlformats.org/wordprocessingml/2006/main" xmlns:w14="http://schemas.microsoft.com/office/word/2010/wordml" xmlns:w15="http://schemas.microsoft.com/office/word/2012/wordml" xmlns:wpg="http://schemas.microsoft.com/office/word/2010/wordprocessingGroup" xmlns:wpi="http://schemas.microsoft.com/office/word/2010/wordprocessingInk" xmlns:wne="http://schemas.microsoft.com/office/word/2006/wordml" xmlns:wps="http://schemas.microsoft.com/office/word/2010/wordprocessingShape" mc:Ignorable="w14 w15 wp14">
   <w:footnote w:type="separator" w:id="-1">
     <w:p>
       <w:pPr>
@@ -7945,7 +7466,7 @@
 </file>
 
 <file path=word/numbering.xml><?xml version="1.0" encoding="utf-8"?>
-<w:numbering xmlns:wpc="http://schemas.microsoft.com/office/word/2010/wordprocessingCanvas" xmlns:cx="http://schemas.microsoft.com/office/drawing/2014/chartex" xmlns:mc="http://schemas.openxmlformats.org/markup-compatibility/2006" xmlns:o="urn:schemas-microsoft-com:office:office" xmlns:r="http://schemas.openxmlformats.org/officeDocument/2006/relationships" xmlns:m="http://schemas.openxmlformats.org/officeDocument/2006/math" xmlns:v="urn:schemas-microsoft-com:vml" xmlns:wp14="http://schemas.microsoft.com/office/word/2010/wordprocessingDrawing" xmlns:wp="http://schemas.openxmlformats.org/drawingml/2006/wordprocessingDrawing" xmlns:w10="urn:schemas-microsoft-com:office:word" xmlns:w="http://schemas.openxmlformats.org/wordprocessingml/2006/main" xmlns:w14="http://schemas.microsoft.com/office/word/2010/wordml" xmlns:w15="http://schemas.microsoft.com/office/word/2012/wordml" xmlns:w16se="http://schemas.microsoft.com/office/word/2015/wordml/symex" xmlns:wpg="http://schemas.microsoft.com/office/word/2010/wordprocessingGroup" xmlns:wpi="http://schemas.microsoft.com/office/word/2010/wordprocessingInk" xmlns:wne="http://schemas.microsoft.com/office/word/2006/wordml" xmlns:wps="http://schemas.microsoft.com/office/word/2010/wordprocessingShape" mc:Ignorable="w14 w15 w16se wp14">
+<w:numbering xmlns:wpc="http://schemas.microsoft.com/office/word/2010/wordprocessingCanvas" xmlns:mc="http://schemas.openxmlformats.org/markup-compatibility/2006" xmlns:o="urn:schemas-microsoft-com:office:office" xmlns:r="http://schemas.openxmlformats.org/officeDocument/2006/relationships" xmlns:m="http://schemas.openxmlformats.org/officeDocument/2006/math" xmlns:v="urn:schemas-microsoft-com:vml" xmlns:wp14="http://schemas.microsoft.com/office/word/2010/wordprocessingDrawing" xmlns:wp="http://schemas.openxmlformats.org/drawingml/2006/wordprocessingDrawing" xmlns:w10="urn:schemas-microsoft-com:office:word" xmlns:w="http://schemas.openxmlformats.org/wordprocessingml/2006/main" xmlns:w14="http://schemas.microsoft.com/office/word/2010/wordml" xmlns:w15="http://schemas.microsoft.com/office/word/2012/wordml" xmlns:wpg="http://schemas.microsoft.com/office/word/2010/wordprocessingGroup" xmlns:wpi="http://schemas.microsoft.com/office/word/2010/wordprocessingInk" xmlns:wne="http://schemas.microsoft.com/office/word/2006/wordml" xmlns:wps="http://schemas.microsoft.com/office/word/2010/wordprocessingShape" mc:Ignorable="w14 w15 wp14">
   <w:abstractNum w:abstractNumId="0" w15:restartNumberingAfterBreak="0">
     <w:nsid w:val="273E2C76"/>
     <w:multiLevelType w:val="hybridMultilevel"/>
@@ -8180,7 +7701,7 @@
 </file>
 
 <file path=word/styles.xml><?xml version="1.0" encoding="utf-8"?>
-<w:styles xmlns:mc="http://schemas.openxmlformats.org/markup-compatibility/2006" xmlns:r="http://schemas.openxmlformats.org/officeDocument/2006/relationships" xmlns:w="http://schemas.openxmlformats.org/wordprocessingml/2006/main" xmlns:w14="http://schemas.microsoft.com/office/word/2010/wordml" xmlns:w15="http://schemas.microsoft.com/office/word/2012/wordml" xmlns:w16se="http://schemas.microsoft.com/office/word/2015/wordml/symex" mc:Ignorable="w14 w15 w16se">
+<w:styles xmlns:mc="http://schemas.openxmlformats.org/markup-compatibility/2006" xmlns:r="http://schemas.openxmlformats.org/officeDocument/2006/relationships" xmlns:w="http://schemas.openxmlformats.org/wordprocessingml/2006/main" xmlns:w14="http://schemas.microsoft.com/office/word/2010/wordml" xmlns:w15="http://schemas.microsoft.com/office/word/2012/wordml" mc:Ignorable="w14 w15">
   <w:docDefaults>
     <w:rPrDefault>
       <w:rPr>
@@ -8646,11 +8167,11 @@
       <w:lang w:eastAsia="es-ES"/>
     </w:rPr>
   </w:style>
-  <w:style w:type="paragraph" w:styleId="Ttulo">
+  <w:style w:type="paragraph" w:styleId="Puesto">
     <w:name w:val="Title"/>
     <w:basedOn w:val="Normal"/>
     <w:next w:val="Normal"/>
-    <w:link w:val="TtuloCar"/>
+    <w:link w:val="PuestoCar"/>
     <w:uiPriority w:val="10"/>
     <w:qFormat/>
     <w:rsid w:val="00A6647B"/>
@@ -8666,10 +8187,10 @@
       <w:szCs w:val="56"/>
     </w:rPr>
   </w:style>
-  <w:style w:type="character" w:customStyle="1" w:styleId="TtuloCar">
-    <w:name w:val="Título Car"/>
+  <w:style w:type="character" w:customStyle="1" w:styleId="PuestoCar">
+    <w:name w:val="Puesto Car"/>
     <w:basedOn w:val="Fuentedeprrafopredeter"/>
-    <w:link w:val="Ttulo"/>
+    <w:link w:val="Puesto"/>
     <w:uiPriority w:val="10"/>
     <w:rsid w:val="00A6647B"/>
     <w:rPr>
@@ -8737,7 +8258,7 @@
       <w:szCs w:val="32"/>
     </w:rPr>
   </w:style>
-  <w:style w:type="paragraph" w:styleId="TtuloTDC">
+  <w:style w:type="paragraph" w:styleId="TtulodeTDC">
     <w:name w:val="TOC Heading"/>
     <w:basedOn w:val="Ttulo1"/>
     <w:next w:val="Normal"/>
@@ -9093,7 +8614,7 @@
 </file>
 
 <file path=customXml/itemProps2.xml><?xml version="1.0" encoding="utf-8"?>
-<ds:datastoreItem xmlns:ds="http://schemas.openxmlformats.org/officeDocument/2006/customXml" ds:itemID="{1819CF00-1BF2-49F4-B062-6FE01B880412}">
+<ds:datastoreItem xmlns:ds="http://schemas.openxmlformats.org/officeDocument/2006/customXml" ds:itemID="{CD6A9869-C209-443D-B3BD-07C8E189F7AC}">
   <ds:schemaRefs>
     <ds:schemaRef ds:uri="http://schemas.openxmlformats.org/officeDocument/2006/bibliography"/>
   </ds:schemaRefs>

</xml_diff>